<commit_message>
up 6.4 6.4 v.1
</commit_message>
<xml_diff>
--- a/Netology dz/Virtualization/Домашнее задание к занятию 6.3. MySQL/Домашнее задание к занятию 6.3. MySQL .docx
+++ b/Netology dz/Virtualization/Домашнее задание к занятию 6.3. MySQL/Домашнее задание к занятию 6.3. MySQL .docx
@@ -3369,7 +3369,7 @@
       <w:r>
         <w:pict>
           <v:shape id="_x0000_i1027" type="#_x0000_t75" style="width:467.35pt;height:225.3pt">
-            <v:imagedata r:id="rId8" o:title="INFORMATION_SCHEMA.USER_ATTRIBUTES Домашнее задание к занятию 6"/>
+            <v:imagedata r:id="rId8" o:title="INFORMATION_SCHEMA"/>
           </v:shape>
         </w:pict>
       </w:r>
@@ -4607,7 +4607,6 @@
           <w:color w:val="24292E"/>
           <w:sz w:val="24"/>
           <w:szCs w:val="24"/>
-          <w:lang w:val="en-US"/>
         </w:rPr>
       </w:pPr>
       <w:r>
@@ -4649,7 +4648,6 @@
           <w:color w:val="24292E"/>
           <w:sz w:val="24"/>
           <w:szCs w:val="24"/>
-          <w:lang w:val="en-US"/>
         </w:rPr>
       </w:pPr>
     </w:p>
@@ -4662,7 +4660,6 @@
           <w:color w:val="24292E"/>
           <w:sz w:val="24"/>
           <w:szCs w:val="24"/>
-          <w:lang w:val="en-US"/>
         </w:rPr>
       </w:pPr>
     </w:p>
@@ -4780,7 +4777,7 @@
         </w:rPr>
         <w:pict>
           <v:shape id="_x0000_i1028" type="#_x0000_t75" style="width:466.45pt;height:216.9pt">
-            <v:imagedata r:id="rId13" o:title="My-cnf Домашнее задание к занятию 6.3. MySQL"/>
+            <v:imagedata r:id="rId13" o:title="My-cnf Домашнее задание к занятию 6.3"/>
           </v:shape>
         </w:pict>
       </w:r>
@@ -4976,6 +4973,429 @@
         </w:rPr>
         <w:t xml:space="preserve"> = 100M                                 # Operation log file size</w:t>
       </w:r>
+    </w:p>
+    <w:p>
+      <w:pPr>
+        <w:spacing w:after="0" w:line="240" w:lineRule="auto"/>
+        <w:rPr>
+          <w:lang w:val="en-US"/>
+        </w:rPr>
+      </w:pPr>
+    </w:p>
+    <w:p>
+      <w:pPr>
+        <w:spacing w:after="0" w:line="240" w:lineRule="auto"/>
+        <w:rPr>
+          <w:lang w:val="en-US"/>
+        </w:rPr>
+      </w:pPr>
+    </w:p>
+    <w:p>
+      <w:pPr>
+        <w:spacing w:after="0" w:line="240" w:lineRule="auto"/>
+      </w:pPr>
+      <w:r>
+        <w:t>Для себя</w:t>
+      </w:r>
+      <w:r>
+        <w:t>:</w:t>
+      </w:r>
+      <w:r>
+        <w:t xml:space="preserve"> сохраняю файл команд </w:t>
+      </w:r>
+      <w:proofErr w:type="spellStart"/>
+      <w:r>
+        <w:t>select</w:t>
+      </w:r>
+      <w:proofErr w:type="spellEnd"/>
+      <w:r>
+        <w:t xml:space="preserve"> * </w:t>
+      </w:r>
+      <w:proofErr w:type="spellStart"/>
+      <w:r>
+        <w:t>from</w:t>
+      </w:r>
+      <w:proofErr w:type="spellEnd"/>
+      <w:r>
+        <w:t xml:space="preserve"> </w:t>
+      </w:r>
+      <w:proofErr w:type="spellStart"/>
+      <w:r>
+        <w:t>orders</w:t>
+      </w:r>
+      <w:proofErr w:type="spellEnd"/>
+    </w:p>
+    <w:p>
+      <w:pPr>
+        <w:spacing w:after="0" w:line="240" w:lineRule="auto"/>
+        <w:rPr>
+          <w:lang w:val="en-US"/>
+        </w:rPr>
+      </w:pPr>
+      <w:proofErr w:type="gramStart"/>
+      <w:r>
+        <w:rPr>
+          <w:lang w:val="en-US"/>
+        </w:rPr>
+        <w:t>select</w:t>
+      </w:r>
+      <w:proofErr w:type="gramEnd"/>
+      <w:r>
+        <w:rPr>
+          <w:lang w:val="en-US"/>
+        </w:rPr>
+        <w:t xml:space="preserve"> * from orders WHERE price &gt; 300;</w:t>
+      </w:r>
+    </w:p>
+    <w:p>
+      <w:pPr>
+        <w:spacing w:after="0" w:line="240" w:lineRule="auto"/>
+        <w:rPr>
+          <w:lang w:val="en-US"/>
+        </w:rPr>
+      </w:pPr>
+      <w:r>
+        <w:rPr>
+          <w:lang w:val="en-US"/>
+        </w:rPr>
+        <w:t xml:space="preserve">SELECT </w:t>
+      </w:r>
+      <w:proofErr w:type="gramStart"/>
+      <w:r>
+        <w:rPr>
+          <w:lang w:val="en-US"/>
+        </w:rPr>
+        <w:t>COUNT(</w:t>
+      </w:r>
+      <w:proofErr w:type="gramEnd"/>
+      <w:r>
+        <w:rPr>
+          <w:lang w:val="en-US"/>
+        </w:rPr>
+        <w:t>*) FROM orders WHERE price &gt; 300;</w:t>
+      </w:r>
+    </w:p>
+    <w:p>
+      <w:pPr>
+        <w:spacing w:after="0" w:line="240" w:lineRule="auto"/>
+        <w:rPr>
+          <w:lang w:val="en-US"/>
+        </w:rPr>
+      </w:pPr>
+    </w:p>
+    <w:p>
+      <w:pPr>
+        <w:spacing w:after="0" w:line="240" w:lineRule="auto"/>
+        <w:rPr>
+          <w:lang w:val="en-US"/>
+        </w:rPr>
+      </w:pPr>
+    </w:p>
+    <w:p>
+      <w:pPr>
+        <w:spacing w:after="0" w:line="240" w:lineRule="auto"/>
+        <w:rPr>
+          <w:lang w:val="en-US"/>
+        </w:rPr>
+      </w:pPr>
+      <w:r>
+        <w:rPr>
+          <w:lang w:val="en-US"/>
+        </w:rPr>
+        <w:t>CREATE USER 'test'@'%' IDENTIFIED BY 'test-pass'</w:t>
+      </w:r>
+    </w:p>
+    <w:p>
+      <w:pPr>
+        <w:spacing w:after="0" w:line="240" w:lineRule="auto"/>
+        <w:rPr>
+          <w:lang w:val="en-US"/>
+        </w:rPr>
+      </w:pPr>
+      <w:r>
+        <w:rPr>
+          <w:lang w:val="en-US"/>
+        </w:rPr>
+        <w:t>ATTRIBUTE '{"Family": "Pretty", "name": "James"}';</w:t>
+      </w:r>
+    </w:p>
+    <w:p>
+      <w:pPr>
+        <w:spacing w:after="0" w:line="240" w:lineRule="auto"/>
+        <w:rPr>
+          <w:lang w:val="en-US"/>
+        </w:rPr>
+      </w:pPr>
+      <w:r>
+        <w:rPr>
+          <w:lang w:val="en-US"/>
+        </w:rPr>
+        <w:t xml:space="preserve">ALTER USER 'test'@'%' PASSWORD EXPIRE INTERVAL 180 DAY </w:t>
+      </w:r>
+    </w:p>
+    <w:p>
+      <w:pPr>
+        <w:spacing w:after="0" w:line="240" w:lineRule="auto"/>
+        <w:rPr>
+          <w:lang w:val="en-US"/>
+        </w:rPr>
+      </w:pPr>
+      <w:r>
+        <w:rPr>
+          <w:lang w:val="en-US"/>
+        </w:rPr>
+        <w:t>FAILED_LOGIN_ATTEMPTS 3 PASSWORD_LOCK_TIME 2;</w:t>
+      </w:r>
+    </w:p>
+    <w:p>
+      <w:pPr>
+        <w:spacing w:after="0" w:line="240" w:lineRule="auto"/>
+        <w:rPr>
+          <w:lang w:val="en-US"/>
+        </w:rPr>
+      </w:pPr>
+    </w:p>
+    <w:p>
+      <w:pPr>
+        <w:spacing w:after="0" w:line="240" w:lineRule="auto"/>
+      </w:pPr>
+      <w:r>
+        <w:t>ALTER USER '</w:t>
+      </w:r>
+      <w:proofErr w:type="spellStart"/>
+      <w:r>
+        <w:t>test'@'%</w:t>
+      </w:r>
+      <w:proofErr w:type="spellEnd"/>
+      <w:r>
+        <w:t>'</w:t>
+      </w:r>
+    </w:p>
+    <w:p>
+      <w:pPr>
+        <w:spacing w:after="0" w:line="240" w:lineRule="auto"/>
+        <w:rPr>
+          <w:lang w:val="en-US"/>
+        </w:rPr>
+      </w:pPr>
+      <w:r>
+        <w:rPr>
+          <w:lang w:val="en-US"/>
+        </w:rPr>
+        <w:t>WITH</w:t>
+      </w:r>
+    </w:p>
+    <w:p>
+      <w:pPr>
+        <w:spacing w:after="0" w:line="240" w:lineRule="auto"/>
+        <w:rPr>
+          <w:lang w:val="en-US"/>
+        </w:rPr>
+      </w:pPr>
+      <w:r>
+        <w:rPr>
+          <w:lang w:val="en-US"/>
+        </w:rPr>
+        <w:tab/>
+        <w:t>MAX_QUERIES_PER_HOUR 100;</w:t>
+      </w:r>
+    </w:p>
+    <w:p>
+      <w:pPr>
+        <w:spacing w:after="0" w:line="240" w:lineRule="auto"/>
+        <w:rPr>
+          <w:lang w:val="en-US"/>
+        </w:rPr>
+      </w:pPr>
+    </w:p>
+    <w:p>
+      <w:pPr>
+        <w:spacing w:after="0" w:line="240" w:lineRule="auto"/>
+        <w:rPr>
+          <w:lang w:val="en-US"/>
+        </w:rPr>
+      </w:pPr>
+      <w:r>
+        <w:rPr>
+          <w:lang w:val="en-US"/>
+        </w:rPr>
+        <w:t>GRANT Alter ON test_db.* TO 'test'@'%';</w:t>
+      </w:r>
+    </w:p>
+    <w:p>
+      <w:pPr>
+        <w:spacing w:after="0" w:line="240" w:lineRule="auto"/>
+        <w:rPr>
+          <w:lang w:val="en-US"/>
+        </w:rPr>
+      </w:pPr>
+    </w:p>
+    <w:p>
+      <w:pPr>
+        <w:spacing w:after="0" w:line="240" w:lineRule="auto"/>
+        <w:rPr>
+          <w:lang w:val="en-US"/>
+        </w:rPr>
+      </w:pPr>
+      <w:r>
+        <w:rPr>
+          <w:lang w:val="en-US"/>
+        </w:rPr>
+        <w:t xml:space="preserve">   </w:t>
+      </w:r>
+    </w:p>
+    <w:p>
+      <w:pPr>
+        <w:spacing w:after="0" w:line="240" w:lineRule="auto"/>
+        <w:rPr>
+          <w:lang w:val="en-US"/>
+        </w:rPr>
+      </w:pPr>
+      <w:r>
+        <w:rPr>
+          <w:lang w:val="en-US"/>
+        </w:rPr>
+        <w:t>SELECT * FROM INFORMATION_SCHEMA.USER_ATTRIBUTES</w:t>
+      </w:r>
+    </w:p>
+    <w:p>
+      <w:pPr>
+        <w:spacing w:after="0" w:line="240" w:lineRule="auto"/>
+        <w:rPr>
+          <w:lang w:val="en-US"/>
+        </w:rPr>
+      </w:pPr>
+      <w:r>
+        <w:rPr>
+          <w:lang w:val="en-US"/>
+        </w:rPr>
+        <w:lastRenderedPageBreak/>
+        <w:t>WHERE USER = 'test' AND HOST = '%'</w:t>
+      </w:r>
+    </w:p>
+    <w:p>
+      <w:pPr>
+        <w:spacing w:after="0" w:line="240" w:lineRule="auto"/>
+        <w:rPr>
+          <w:lang w:val="en-US"/>
+        </w:rPr>
+      </w:pPr>
+    </w:p>
+    <w:p>
+      <w:pPr>
+        <w:spacing w:after="0" w:line="240" w:lineRule="auto"/>
+        <w:rPr>
+          <w:lang w:val="en-US"/>
+        </w:rPr>
+      </w:pPr>
+      <w:r>
+        <w:rPr>
+          <w:lang w:val="en-US"/>
+        </w:rPr>
+        <w:t>SET profiling = 1</w:t>
+      </w:r>
+    </w:p>
+    <w:p>
+      <w:pPr>
+        <w:spacing w:after="0" w:line="240" w:lineRule="auto"/>
+        <w:rPr>
+          <w:lang w:val="en-US"/>
+        </w:rPr>
+      </w:pPr>
+      <w:r>
+        <w:rPr>
+          <w:lang w:val="en-US"/>
+        </w:rPr>
+        <w:t>SHOW PROFILES;</w:t>
+      </w:r>
+    </w:p>
+    <w:p>
+      <w:pPr>
+        <w:spacing w:after="0" w:line="240" w:lineRule="auto"/>
+        <w:rPr>
+          <w:lang w:val="en-US"/>
+        </w:rPr>
+      </w:pPr>
+    </w:p>
+    <w:p>
+      <w:pPr>
+        <w:spacing w:after="0" w:line="240" w:lineRule="auto"/>
+        <w:rPr>
+          <w:lang w:val="en-US"/>
+        </w:rPr>
+      </w:pPr>
+      <w:proofErr w:type="gramStart"/>
+      <w:r>
+        <w:rPr>
+          <w:lang w:val="en-US"/>
+        </w:rPr>
+        <w:t>show</w:t>
+      </w:r>
+      <w:proofErr w:type="gramEnd"/>
+      <w:r>
+        <w:rPr>
+          <w:lang w:val="en-US"/>
+        </w:rPr>
+        <w:t xml:space="preserve"> engines;</w:t>
+      </w:r>
+    </w:p>
+    <w:p>
+      <w:pPr>
+        <w:spacing w:after="0" w:line="240" w:lineRule="auto"/>
+        <w:rPr>
+          <w:lang w:val="en-US"/>
+        </w:rPr>
+      </w:pPr>
+    </w:p>
+    <w:p>
+      <w:pPr>
+        <w:spacing w:after="0" w:line="240" w:lineRule="auto"/>
+        <w:rPr>
+          <w:lang w:val="en-US"/>
+        </w:rPr>
+      </w:pPr>
+      <w:r>
+        <w:rPr>
+          <w:lang w:val="en-US"/>
+        </w:rPr>
+        <w:t>ALTER TABLE orders ENGINE = MYISAM;</w:t>
+      </w:r>
+    </w:p>
+    <w:p>
+      <w:pPr>
+        <w:spacing w:after="0" w:line="240" w:lineRule="auto"/>
+        <w:rPr>
+          <w:lang w:val="en-US"/>
+        </w:rPr>
+      </w:pPr>
+      <w:r>
+        <w:rPr>
+          <w:lang w:val="en-US"/>
+        </w:rPr>
+        <w:t xml:space="preserve">ALTER TABLE orders ENGINE = </w:t>
+      </w:r>
+      <w:proofErr w:type="spellStart"/>
+      <w:r>
+        <w:rPr>
+          <w:lang w:val="en-US"/>
+        </w:rPr>
+        <w:t>InnoDB</w:t>
+      </w:r>
+      <w:proofErr w:type="spellEnd"/>
+      <w:r>
+        <w:rPr>
+          <w:lang w:val="en-US"/>
+        </w:rPr>
+        <w:t>;</w:t>
+      </w:r>
+    </w:p>
+    <w:p>
+      <w:pPr>
+        <w:spacing w:after="0" w:line="240" w:lineRule="auto"/>
+        <w:rPr>
+          <w:lang w:val="en-US"/>
+        </w:rPr>
+      </w:pPr>
     </w:p>
     <w:sectPr>
       <w:pgSz w:w="11906" w:h="16838"/>

</xml_diff>